<commit_message>
Added the render template function/files
</commit_message>
<xml_diff>
--- a/HTML.docx
+++ b/HTML.docx
@@ -655,6 +655,7 @@
     <w:p>
       <w:pPr>
         <w:numPr>
+          <w:ilvl w:val="0"/>
           <w:numId w:val="0"/>
         </w:numPr>
         <w:rPr>
@@ -666,6 +667,7 @@
     <w:p>
       <w:pPr>
         <w:numPr>
+          <w:ilvl w:val="0"/>
           <w:numId w:val="0"/>
         </w:numPr>
         <w:rPr>
@@ -677,6 +679,7 @@
     <w:p>
       <w:pPr>
         <w:numPr>
+          <w:ilvl w:val="0"/>
           <w:numId w:val="0"/>
         </w:numPr>
         <w:rPr>
@@ -12853,8 +12856,6 @@
           <w:lang w:val="en-IN"/>
         </w:rPr>
       </w:pPr>
-      <w:bookmarkStart w:id="0" w:name="_GoBack"/>
-      <w:bookmarkEnd w:id="0"/>
     </w:p>
     <w:p>
       <w:pPr>
@@ -12877,10 +12878,1796 @@
           <w:iCs w:val="0"/>
           <w:sz w:val="20"/>
           <w:szCs w:val="20"/>
+          <w:u w:val="none"/>
+          <w:lang w:val="en-IN"/>
+        </w:rPr>
+      </w:pPr>
+      <w:r>
+        <w:rPr>
+          <w:rFonts w:hint="default" w:ascii="Arial" w:hAnsi="Arial" w:eastAsia="SimSun" w:cs="Arial"/>
+          <w:i w:val="0"/>
+          <w:iCs w:val="0"/>
+          <w:sz w:val="20"/>
+          <w:szCs w:val="20"/>
+          <w:u w:val="none"/>
+          <w:lang w:val="en-IN"/>
+        </w:rPr>
+        <w:t xml:space="preserve">To see result on the screen while editing go to the </w:t>
+      </w:r>
+    </w:p>
+    <w:p>
+      <w:pPr>
+        <w:rPr>
+          <w:rFonts w:hint="default" w:ascii="Arial" w:hAnsi="Arial" w:eastAsia="SimSun"/>
+          <w:i w:val="0"/>
+          <w:iCs w:val="0"/>
+          <w:sz w:val="20"/>
+          <w:szCs w:val="20"/>
+          <w:u w:val="none"/>
+          <w:lang w:val="en-IN"/>
+        </w:rPr>
+      </w:pPr>
+      <w:r>
+        <w:rPr>
+          <w:rFonts w:hint="default" w:ascii="Arial" w:hAnsi="Arial" w:eastAsia="SimSun"/>
+          <w:i w:val="0"/>
+          <w:iCs w:val="0"/>
+          <w:sz w:val="20"/>
+          <w:szCs w:val="20"/>
+          <w:u w:val="none"/>
+          <w:lang w:val="en-IN"/>
+        </w:rPr>
+        <w:fldChar w:fldCharType="begin"/>
+      </w:r>
+      <w:r>
+        <w:rPr>
+          <w:rFonts w:hint="default" w:ascii="Arial" w:hAnsi="Arial" w:eastAsia="SimSun"/>
+          <w:i w:val="0"/>
+          <w:iCs w:val="0"/>
+          <w:sz w:val="20"/>
+          <w:szCs w:val="20"/>
+          <w:u w:val="none"/>
+          <w:lang w:val="en-IN"/>
+        </w:rPr>
+        <w:instrText xml:space="preserve"> HYPERLINK "https://codepen.io/pen" </w:instrText>
+      </w:r>
+      <w:r>
+        <w:rPr>
+          <w:rFonts w:hint="default" w:ascii="Arial" w:hAnsi="Arial" w:eastAsia="SimSun"/>
+          <w:i w:val="0"/>
+          <w:iCs w:val="0"/>
+          <w:sz w:val="20"/>
+          <w:szCs w:val="20"/>
+          <w:u w:val="none"/>
+          <w:lang w:val="en-IN"/>
+        </w:rPr>
+        <w:fldChar w:fldCharType="separate"/>
+      </w:r>
+      <w:r>
+        <w:rPr>
+          <w:rStyle w:val="4"/>
+          <w:rFonts w:hint="default" w:ascii="Arial" w:hAnsi="Arial" w:eastAsia="SimSun"/>
+          <w:i w:val="0"/>
+          <w:iCs w:val="0"/>
+          <w:sz w:val="20"/>
+          <w:szCs w:val="20"/>
+          <w:u w:val="none"/>
+          <w:lang w:val="en-IN"/>
+        </w:rPr>
+        <w:t>https://codepen.io/pen</w:t>
+      </w:r>
+      <w:r>
+        <w:rPr>
+          <w:rFonts w:hint="default" w:ascii="Arial" w:hAnsi="Arial" w:eastAsia="SimSun"/>
+          <w:i w:val="0"/>
+          <w:iCs w:val="0"/>
+          <w:sz w:val="20"/>
+          <w:szCs w:val="20"/>
+          <w:u w:val="none"/>
+          <w:lang w:val="en-IN"/>
+        </w:rPr>
+        <w:fldChar w:fldCharType="end"/>
+      </w:r>
+    </w:p>
+    <w:p>
+      <w:pPr>
+        <w:rPr>
+          <w:rFonts w:hint="default" w:ascii="Arial" w:hAnsi="Arial" w:eastAsia="SimSun"/>
+          <w:i w:val="0"/>
+          <w:iCs w:val="0"/>
+          <w:sz w:val="20"/>
+          <w:szCs w:val="20"/>
+          <w:u w:val="none"/>
+          <w:lang w:val="en-IN"/>
+        </w:rPr>
+      </w:pPr>
+      <w:r>
+        <w:rPr>
+          <w:rFonts w:hint="default" w:ascii="Arial" w:hAnsi="Arial" w:eastAsia="SimSun"/>
+          <w:i w:val="0"/>
+          <w:iCs w:val="0"/>
+          <w:sz w:val="20"/>
+          <w:szCs w:val="20"/>
+          <w:u w:val="none"/>
+          <w:lang w:val="en-IN"/>
+        </w:rPr>
+        <w:t>&lt;center&gt;</w:t>
+      </w:r>
+    </w:p>
+    <w:p>
+      <w:pPr>
+        <w:rPr>
+          <w:rFonts w:hint="default" w:ascii="Arial" w:hAnsi="Arial" w:eastAsia="SimSun"/>
+          <w:i w:val="0"/>
+          <w:iCs w:val="0"/>
+          <w:sz w:val="20"/>
+          <w:szCs w:val="20"/>
+          <w:u w:val="none"/>
+          <w:lang w:val="en-IN"/>
+        </w:rPr>
+      </w:pPr>
+      <w:r>
+        <w:rPr>
+          <w:rFonts w:hint="default" w:ascii="Arial" w:hAnsi="Arial" w:eastAsia="SimSun"/>
+          <w:i w:val="0"/>
+          <w:iCs w:val="0"/>
+          <w:sz w:val="20"/>
+          <w:szCs w:val="20"/>
+          <w:u w:val="none"/>
+          <w:lang w:val="en-IN"/>
+        </w:rPr>
+        <w:t xml:space="preserve"> &lt;hr size="3" noshade&gt;</w:t>
+      </w:r>
+    </w:p>
+    <w:p>
+      <w:pPr>
+        <w:rPr>
+          <w:rFonts w:hint="default" w:ascii="Arial" w:hAnsi="Arial" w:eastAsia="SimSun"/>
+          <w:i w:val="0"/>
+          <w:iCs w:val="0"/>
+          <w:sz w:val="20"/>
+          <w:szCs w:val="20"/>
+          <w:u w:val="none"/>
+          <w:lang w:val="en-IN"/>
+        </w:rPr>
+      </w:pPr>
+      <w:r>
+        <w:rPr>
+          <w:rFonts w:hint="default" w:ascii="Arial" w:hAnsi="Arial" w:eastAsia="SimSun"/>
+          <w:i w:val="0"/>
+          <w:iCs w:val="0"/>
+          <w:sz w:val="20"/>
+          <w:szCs w:val="20"/>
+          <w:u w:val="none"/>
+          <w:lang w:val="en-IN"/>
+        </w:rPr>
+        <w:t>&lt;h1&gt;THE ADVENTURE OF&lt;/h1&gt;</w:t>
+      </w:r>
+    </w:p>
+    <w:p>
+      <w:pPr>
+        <w:rPr>
+          <w:rFonts w:hint="default" w:ascii="Arial" w:hAnsi="Arial" w:eastAsia="SimSun"/>
+          <w:i w:val="0"/>
+          <w:iCs w:val="0"/>
+          <w:sz w:val="20"/>
+          <w:szCs w:val="20"/>
+          <w:u w:val="none"/>
+          <w:lang w:val="en-IN"/>
+        </w:rPr>
+      </w:pPr>
+      <w:r>
+        <w:rPr>
+          <w:rFonts w:hint="default" w:ascii="Arial" w:hAnsi="Arial" w:eastAsia="SimSun"/>
+          <w:i w:val="0"/>
+          <w:iCs w:val="0"/>
+          <w:sz w:val="20"/>
+          <w:szCs w:val="20"/>
+          <w:u w:val="none"/>
+          <w:lang w:val="en-IN"/>
+        </w:rPr>
+        <w:t xml:space="preserve">  &lt;br&gt;</w:t>
+      </w:r>
+    </w:p>
+    <w:p>
+      <w:pPr>
+        <w:rPr>
+          <w:rFonts w:hint="default" w:ascii="Arial" w:hAnsi="Arial" w:eastAsia="SimSun"/>
+          <w:i w:val="0"/>
+          <w:iCs w:val="0"/>
+          <w:sz w:val="20"/>
+          <w:szCs w:val="20"/>
+          <w:u w:val="none"/>
+          <w:lang w:val="en-IN"/>
+        </w:rPr>
+      </w:pPr>
+      <w:r>
+        <w:rPr>
+          <w:rFonts w:hint="default" w:ascii="Arial" w:hAnsi="Arial" w:eastAsia="SimSun"/>
+          <w:i w:val="0"/>
+          <w:iCs w:val="0"/>
+          <w:sz w:val="20"/>
+          <w:szCs w:val="20"/>
+          <w:u w:val="none"/>
+          <w:lang w:val="en-IN"/>
+        </w:rPr>
+        <w:t>&lt;h1&gt;THE SHERLOCK HOLMES&lt;/h1&gt;</w:t>
+      </w:r>
+    </w:p>
+    <w:p>
+      <w:pPr>
+        <w:rPr>
+          <w:rFonts w:hint="default" w:ascii="Arial" w:hAnsi="Arial" w:eastAsia="SimSun"/>
+          <w:i w:val="0"/>
+          <w:iCs w:val="0"/>
+          <w:sz w:val="20"/>
+          <w:szCs w:val="20"/>
+          <w:u w:val="none"/>
+          <w:lang w:val="en-IN"/>
+        </w:rPr>
+      </w:pPr>
+      <w:r>
+        <w:rPr>
+          <w:rFonts w:hint="default" w:ascii="Arial" w:hAnsi="Arial" w:eastAsia="SimSun"/>
+          <w:i w:val="0"/>
+          <w:iCs w:val="0"/>
+          <w:sz w:val="20"/>
+          <w:szCs w:val="20"/>
+          <w:u w:val="none"/>
+          <w:lang w:val="en-IN"/>
+        </w:rPr>
+        <w:t xml:space="preserve">  &lt;br&gt;</w:t>
+      </w:r>
+    </w:p>
+    <w:p>
+      <w:pPr>
+        <w:rPr>
+          <w:rFonts w:hint="default" w:ascii="Arial" w:hAnsi="Arial" w:eastAsia="SimSun"/>
+          <w:i w:val="0"/>
+          <w:iCs w:val="0"/>
+          <w:sz w:val="20"/>
+          <w:szCs w:val="20"/>
+          <w:u w:val="none"/>
+          <w:lang w:val="en-IN"/>
+        </w:rPr>
+      </w:pPr>
+      <w:r>
+        <w:rPr>
+          <w:rFonts w:hint="default" w:ascii="Arial" w:hAnsi="Arial" w:eastAsia="SimSun"/>
+          <w:i w:val="0"/>
+          <w:iCs w:val="0"/>
+          <w:sz w:val="20"/>
+          <w:szCs w:val="20"/>
+          <w:u w:val="none"/>
+          <w:lang w:val="en-IN"/>
+        </w:rPr>
+        <w:t>&lt;h3&gt; BY &lt;/h3&gt;</w:t>
+      </w:r>
+    </w:p>
+    <w:p>
+      <w:pPr>
+        <w:rPr>
+          <w:rFonts w:hint="default" w:ascii="Arial" w:hAnsi="Arial" w:eastAsia="SimSun"/>
+          <w:i w:val="0"/>
+          <w:iCs w:val="0"/>
+          <w:sz w:val="20"/>
+          <w:szCs w:val="20"/>
+          <w:u w:val="none"/>
+          <w:lang w:val="en-IN"/>
+        </w:rPr>
+      </w:pPr>
+      <w:r>
+        <w:rPr>
+          <w:rFonts w:hint="default" w:ascii="Arial" w:hAnsi="Arial" w:eastAsia="SimSun"/>
+          <w:i w:val="0"/>
+          <w:iCs w:val="0"/>
+          <w:sz w:val="20"/>
+          <w:szCs w:val="20"/>
+          <w:u w:val="none"/>
+          <w:lang w:val="en-IN"/>
+        </w:rPr>
+        <w:t>&lt;br&gt;</w:t>
+      </w:r>
+    </w:p>
+    <w:p>
+      <w:pPr>
+        <w:rPr>
+          <w:rFonts w:hint="default" w:ascii="Arial" w:hAnsi="Arial" w:eastAsia="SimSun"/>
+          <w:i w:val="0"/>
+          <w:iCs w:val="0"/>
+          <w:sz w:val="20"/>
+          <w:szCs w:val="20"/>
+          <w:u w:val="none"/>
+          <w:lang w:val="en-IN"/>
+        </w:rPr>
+      </w:pPr>
+      <w:r>
+        <w:rPr>
+          <w:rFonts w:hint="default" w:ascii="Arial" w:hAnsi="Arial" w:eastAsia="SimSun"/>
+          <w:i w:val="0"/>
+          <w:iCs w:val="0"/>
+          <w:sz w:val="20"/>
+          <w:szCs w:val="20"/>
+          <w:u w:val="none"/>
+          <w:lang w:val="en-IN"/>
+        </w:rPr>
+        <w:t>&lt;h1&gt; SIR ARTHUR CONAN DOYLE&lt;/h1&gt;</w:t>
+      </w:r>
+    </w:p>
+    <w:p>
+      <w:pPr>
+        <w:rPr>
+          <w:rFonts w:hint="default" w:ascii="Arial" w:hAnsi="Arial" w:eastAsia="SimSun"/>
+          <w:i w:val="0"/>
+          <w:iCs w:val="0"/>
+          <w:sz w:val="20"/>
+          <w:szCs w:val="20"/>
+          <w:u w:val="none"/>
+          <w:lang w:val="en-IN"/>
+        </w:rPr>
+      </w:pPr>
+      <w:r>
+        <w:rPr>
+          <w:rFonts w:hint="default" w:ascii="Arial" w:hAnsi="Arial" w:eastAsia="SimSun"/>
+          <w:i w:val="0"/>
+          <w:iCs w:val="0"/>
+          <w:sz w:val="20"/>
+          <w:szCs w:val="20"/>
+          <w:u w:val="none"/>
+          <w:lang w:val="en-IN"/>
+        </w:rPr>
+        <w:t>&lt;hr size="3" noshade&gt;</w:t>
+      </w:r>
+    </w:p>
+    <w:p>
+      <w:pPr>
+        <w:rPr>
+          <w:rFonts w:hint="default" w:ascii="Arial" w:hAnsi="Arial" w:eastAsia="SimSun"/>
+          <w:i w:val="0"/>
+          <w:iCs w:val="0"/>
+          <w:sz w:val="20"/>
+          <w:szCs w:val="20"/>
+          <w:u w:val="none"/>
+          <w:lang w:val="en-IN"/>
+        </w:rPr>
+      </w:pPr>
+      <w:r>
+        <w:rPr>
+          <w:rFonts w:hint="default" w:ascii="Arial" w:hAnsi="Arial" w:eastAsia="SimSun"/>
+          <w:i w:val="0"/>
+          <w:iCs w:val="0"/>
+          <w:sz w:val="20"/>
+          <w:szCs w:val="20"/>
+          <w:u w:val="none"/>
+          <w:lang w:val="en-IN"/>
+        </w:rPr>
+        <w:t xml:space="preserve">  &lt;/center&gt;</w:t>
+      </w:r>
+    </w:p>
+    <w:p>
+      <w:pPr>
+        <w:rPr>
+          <w:rFonts w:hint="default" w:ascii="Arial" w:hAnsi="Arial" w:eastAsia="SimSun"/>
+          <w:i w:val="0"/>
+          <w:iCs w:val="0"/>
+          <w:sz w:val="20"/>
+          <w:szCs w:val="20"/>
+          <w:u w:val="none"/>
+          <w:lang w:val="en-IN"/>
+        </w:rPr>
+      </w:pPr>
+      <w:r>
+        <w:drawing>
+          <wp:inline distT="0" distB="0" distL="114300" distR="114300">
+            <wp:extent cx="5264150" cy="1913890"/>
+            <wp:effectExtent l="0" t="0" r="8890" b="6350"/>
+            <wp:docPr id="6" name="Picture 1"/>
+            <wp:cNvGraphicFramePr>
+              <a:graphicFrameLocks xmlns:a="http://schemas.openxmlformats.org/drawingml/2006/main" noChangeAspect="1"/>
+            </wp:cNvGraphicFramePr>
+            <a:graphic xmlns:a="http://schemas.openxmlformats.org/drawingml/2006/main">
+              <a:graphicData uri="http://schemas.openxmlformats.org/drawingml/2006/picture">
+                <pic:pic xmlns:pic="http://schemas.openxmlformats.org/drawingml/2006/picture">
+                  <pic:nvPicPr>
+                    <pic:cNvPr id="6" name="Picture 1"/>
+                    <pic:cNvPicPr>
+                      <a:picLocks noChangeAspect="1"/>
+                    </pic:cNvPicPr>
+                  </pic:nvPicPr>
+                  <pic:blipFill>
+                    <a:blip r:embed="rId9"/>
+                    <a:stretch>
+                      <a:fillRect/>
+                    </a:stretch>
+                  </pic:blipFill>
+                  <pic:spPr>
+                    <a:xfrm>
+                      <a:off x="0" y="0"/>
+                      <a:ext cx="5264150" cy="1913890"/>
+                    </a:xfrm>
+                    <a:prstGeom prst="rect">
+                      <a:avLst/>
+                    </a:prstGeom>
+                    <a:noFill/>
+                    <a:ln>
+                      <a:noFill/>
+                    </a:ln>
+                  </pic:spPr>
+                </pic:pic>
+              </a:graphicData>
+            </a:graphic>
+          </wp:inline>
+        </w:drawing>
+      </w:r>
+    </w:p>
+    <w:p>
+      <w:pPr>
+        <w:rPr>
+          <w:rFonts w:hint="default" w:ascii="Arial" w:hAnsi="Arial" w:eastAsia="SimSun"/>
+          <w:i w:val="0"/>
+          <w:iCs w:val="0"/>
+          <w:sz w:val="20"/>
+          <w:szCs w:val="20"/>
           <w:u w:val="single"/>
           <w:lang w:val="en-IN"/>
         </w:rPr>
       </w:pPr>
+    </w:p>
+    <w:p>
+      <w:pPr>
+        <w:rPr>
+          <w:rFonts w:hint="default" w:ascii="Arial" w:hAnsi="Arial" w:eastAsia="SimSun"/>
+          <w:i w:val="0"/>
+          <w:iCs w:val="0"/>
+          <w:sz w:val="20"/>
+          <w:szCs w:val="20"/>
+          <w:u w:val="none"/>
+          <w:lang w:val="en-IN"/>
+        </w:rPr>
+      </w:pPr>
+      <w:r>
+        <w:rPr>
+          <w:rFonts w:hint="default" w:ascii="Arial" w:hAnsi="Arial" w:eastAsia="SimSun"/>
+          <w:i w:val="0"/>
+          <w:iCs w:val="0"/>
+          <w:sz w:val="20"/>
+          <w:szCs w:val="20"/>
+          <w:u w:val="none"/>
+          <w:lang w:val="en-IN"/>
+        </w:rPr>
+        <w:t>HTML heading elements</w:t>
+      </w:r>
+    </w:p>
+    <w:p>
+      <w:pPr>
+        <w:rPr>
+          <w:rFonts w:hint="default" w:ascii="Arial" w:hAnsi="Arial" w:eastAsia="SimSun"/>
+          <w:i w:val="0"/>
+          <w:iCs w:val="0"/>
+          <w:sz w:val="20"/>
+          <w:szCs w:val="20"/>
+          <w:u w:val="none"/>
+          <w:lang w:val="en-IN"/>
+        </w:rPr>
+      </w:pPr>
+      <w:r>
+        <w:rPr>
+          <w:rFonts w:hint="default" w:ascii="Arial" w:hAnsi="Arial" w:eastAsia="SimSun"/>
+          <w:i w:val="0"/>
+          <w:iCs w:val="0"/>
+          <w:sz w:val="20"/>
+          <w:szCs w:val="20"/>
+          <w:u w:val="none"/>
+          <w:lang w:val="en-IN"/>
+        </w:rPr>
+        <w:fldChar w:fldCharType="begin"/>
+      </w:r>
+      <w:r>
+        <w:rPr>
+          <w:rFonts w:hint="default" w:ascii="Arial" w:hAnsi="Arial" w:eastAsia="SimSun"/>
+          <w:i w:val="0"/>
+          <w:iCs w:val="0"/>
+          <w:sz w:val="20"/>
+          <w:szCs w:val="20"/>
+          <w:u w:val="none"/>
+          <w:lang w:val="en-IN"/>
+        </w:rPr>
+        <w:instrText xml:space="preserve"> HYPERLINK "https://devdocs.io/html/element/heading_elements" </w:instrText>
+      </w:r>
+      <w:r>
+        <w:rPr>
+          <w:rFonts w:hint="default" w:ascii="Arial" w:hAnsi="Arial" w:eastAsia="SimSun"/>
+          <w:i w:val="0"/>
+          <w:iCs w:val="0"/>
+          <w:sz w:val="20"/>
+          <w:szCs w:val="20"/>
+          <w:u w:val="none"/>
+          <w:lang w:val="en-IN"/>
+        </w:rPr>
+        <w:fldChar w:fldCharType="separate"/>
+      </w:r>
+      <w:r>
+        <w:rPr>
+          <w:rStyle w:val="4"/>
+          <w:rFonts w:hint="default" w:ascii="Arial" w:hAnsi="Arial" w:eastAsia="SimSun"/>
+          <w:i w:val="0"/>
+          <w:iCs w:val="0"/>
+          <w:sz w:val="20"/>
+          <w:szCs w:val="20"/>
+          <w:lang w:val="en-IN"/>
+        </w:rPr>
+        <w:t>https://devdocs.io/html/element/heading_elements</w:t>
+      </w:r>
+      <w:r>
+        <w:rPr>
+          <w:rFonts w:hint="default" w:ascii="Arial" w:hAnsi="Arial" w:eastAsia="SimSun"/>
+          <w:i w:val="0"/>
+          <w:iCs w:val="0"/>
+          <w:sz w:val="20"/>
+          <w:szCs w:val="20"/>
+          <w:u w:val="none"/>
+          <w:lang w:val="en-IN"/>
+        </w:rPr>
+        <w:fldChar w:fldCharType="end"/>
+      </w:r>
+    </w:p>
+    <w:p>
+      <w:pPr>
+        <w:rPr>
+          <w:rFonts w:hint="default" w:ascii="Arial" w:hAnsi="Arial" w:eastAsia="SimSun"/>
+          <w:i w:val="0"/>
+          <w:iCs w:val="0"/>
+          <w:sz w:val="20"/>
+          <w:szCs w:val="20"/>
+          <w:u w:val="none"/>
+          <w:lang w:val="en-IN"/>
+        </w:rPr>
+      </w:pPr>
+    </w:p>
+    <w:p>
+      <w:pPr>
+        <w:rPr>
+          <w:rFonts w:hint="default" w:ascii="Arial" w:hAnsi="Arial" w:eastAsia="SimSun"/>
+          <w:i w:val="0"/>
+          <w:iCs w:val="0"/>
+          <w:sz w:val="20"/>
+          <w:szCs w:val="20"/>
+          <w:u w:val="none"/>
+          <w:lang w:val="en-IN"/>
+        </w:rPr>
+      </w:pPr>
+      <w:r>
+        <w:rPr>
+          <w:rFonts w:hint="default" w:ascii="Arial" w:hAnsi="Arial" w:eastAsia="SimSun"/>
+          <w:i w:val="0"/>
+          <w:iCs w:val="0"/>
+          <w:sz w:val="20"/>
+          <w:szCs w:val="20"/>
+          <w:u w:val="none"/>
+          <w:lang w:val="en-IN"/>
+        </w:rPr>
+        <w:t>HTML boilerlate</w:t>
+      </w:r>
+    </w:p>
+    <w:p>
+      <w:pPr>
+        <w:rPr>
+          <w:rFonts w:hint="default" w:ascii="Arial" w:hAnsi="Arial" w:eastAsia="SimSun"/>
+          <w:i w:val="0"/>
+          <w:iCs w:val="0"/>
+          <w:sz w:val="20"/>
+          <w:szCs w:val="20"/>
+          <w:u w:val="none"/>
+          <w:lang w:val="en-IN"/>
+        </w:rPr>
+      </w:pPr>
+      <w:r>
+        <w:rPr>
+          <w:rFonts w:hint="default" w:ascii="Arial" w:hAnsi="Arial" w:eastAsia="SimSun"/>
+          <w:i w:val="0"/>
+          <w:iCs w:val="0"/>
+          <w:sz w:val="20"/>
+          <w:szCs w:val="20"/>
+          <w:u w:val="none"/>
+          <w:lang w:val="en-IN"/>
+        </w:rPr>
+        <w:t>type ! and then enter in vs code will gove below item which is called as boilerplate.</w:t>
+      </w:r>
+    </w:p>
+    <w:p>
+      <w:pPr>
+        <w:keepNext w:val="0"/>
+        <w:keepLines w:val="0"/>
+        <w:widowControl/>
+        <w:suppressLineNumbers w:val="0"/>
+        <w:shd w:val="clear" w:fill="1E1E1E"/>
+        <w:spacing w:line="228" w:lineRule="atLeast"/>
+        <w:jc w:val="left"/>
+        <w:rPr>
+          <w:rFonts w:ascii="Consolas" w:hAnsi="Consolas" w:eastAsia="Consolas" w:cs="Consolas"/>
+          <w:b w:val="0"/>
+          <w:bCs w:val="0"/>
+          <w:color w:val="D4D4D4"/>
+          <w:sz w:val="16"/>
+          <w:szCs w:val="16"/>
+        </w:rPr>
+      </w:pPr>
+      <w:r>
+        <w:rPr>
+          <w:rFonts w:hint="default" w:ascii="Consolas" w:hAnsi="Consolas" w:eastAsia="Consolas" w:cs="Consolas"/>
+          <w:b w:val="0"/>
+          <w:bCs w:val="0"/>
+          <w:color w:val="808080"/>
+          <w:kern w:val="0"/>
+          <w:sz w:val="16"/>
+          <w:szCs w:val="16"/>
+          <w:shd w:val="clear" w:fill="1E1E1E"/>
+          <w:lang w:val="en-US" w:eastAsia="zh-CN" w:bidi="ar"/>
+        </w:rPr>
+        <w:t>&lt;!</w:t>
+      </w:r>
+      <w:r>
+        <w:rPr>
+          <w:rFonts w:hint="default" w:ascii="Consolas" w:hAnsi="Consolas" w:eastAsia="Consolas" w:cs="Consolas"/>
+          <w:b w:val="0"/>
+          <w:bCs w:val="0"/>
+          <w:color w:val="569CD6"/>
+          <w:kern w:val="0"/>
+          <w:sz w:val="16"/>
+          <w:szCs w:val="16"/>
+          <w:shd w:val="clear" w:fill="1E1E1E"/>
+          <w:lang w:val="en-US" w:eastAsia="zh-CN" w:bidi="ar"/>
+        </w:rPr>
+        <w:t>DOCTYPE</w:t>
+      </w:r>
+      <w:r>
+        <w:rPr>
+          <w:rFonts w:hint="default" w:ascii="Consolas" w:hAnsi="Consolas" w:eastAsia="Consolas" w:cs="Consolas"/>
+          <w:b w:val="0"/>
+          <w:bCs w:val="0"/>
+          <w:color w:val="D4D4D4"/>
+          <w:kern w:val="0"/>
+          <w:sz w:val="16"/>
+          <w:szCs w:val="16"/>
+          <w:shd w:val="clear" w:fill="1E1E1E"/>
+          <w:lang w:val="en-US" w:eastAsia="zh-CN" w:bidi="ar"/>
+        </w:rPr>
+        <w:t xml:space="preserve"> </w:t>
+      </w:r>
+      <w:r>
+        <w:rPr>
+          <w:rFonts w:hint="default" w:ascii="Consolas" w:hAnsi="Consolas" w:eastAsia="Consolas" w:cs="Consolas"/>
+          <w:b w:val="0"/>
+          <w:bCs w:val="0"/>
+          <w:color w:val="9CDCFE"/>
+          <w:kern w:val="0"/>
+          <w:sz w:val="16"/>
+          <w:szCs w:val="16"/>
+          <w:shd w:val="clear" w:fill="1E1E1E"/>
+          <w:lang w:val="en-US" w:eastAsia="zh-CN" w:bidi="ar"/>
+        </w:rPr>
+        <w:t>html</w:t>
+      </w:r>
+      <w:r>
+        <w:rPr>
+          <w:rFonts w:hint="default" w:ascii="Consolas" w:hAnsi="Consolas" w:eastAsia="Consolas" w:cs="Consolas"/>
+          <w:b w:val="0"/>
+          <w:bCs w:val="0"/>
+          <w:color w:val="808080"/>
+          <w:kern w:val="0"/>
+          <w:sz w:val="16"/>
+          <w:szCs w:val="16"/>
+          <w:shd w:val="clear" w:fill="1E1E1E"/>
+          <w:lang w:val="en-US" w:eastAsia="zh-CN" w:bidi="ar"/>
+        </w:rPr>
+        <w:t>&gt;</w:t>
+      </w:r>
+    </w:p>
+    <w:p>
+      <w:pPr>
+        <w:keepNext w:val="0"/>
+        <w:keepLines w:val="0"/>
+        <w:widowControl/>
+        <w:suppressLineNumbers w:val="0"/>
+        <w:shd w:val="clear" w:fill="1E1E1E"/>
+        <w:spacing w:line="228" w:lineRule="atLeast"/>
+        <w:jc w:val="left"/>
+        <w:rPr>
+          <w:rFonts w:hint="default" w:ascii="Consolas" w:hAnsi="Consolas" w:eastAsia="Consolas" w:cs="Consolas"/>
+          <w:b w:val="0"/>
+          <w:bCs w:val="0"/>
+          <w:color w:val="D4D4D4"/>
+          <w:sz w:val="16"/>
+          <w:szCs w:val="16"/>
+        </w:rPr>
+      </w:pPr>
+      <w:r>
+        <w:rPr>
+          <w:rFonts w:hint="default" w:ascii="Consolas" w:hAnsi="Consolas" w:eastAsia="Consolas" w:cs="Consolas"/>
+          <w:b w:val="0"/>
+          <w:bCs w:val="0"/>
+          <w:color w:val="808080"/>
+          <w:kern w:val="0"/>
+          <w:sz w:val="16"/>
+          <w:szCs w:val="16"/>
+          <w:shd w:val="clear" w:fill="1E1E1E"/>
+          <w:lang w:val="en-US" w:eastAsia="zh-CN" w:bidi="ar"/>
+        </w:rPr>
+        <w:t>&lt;</w:t>
+      </w:r>
+      <w:r>
+        <w:rPr>
+          <w:rFonts w:hint="default" w:ascii="Consolas" w:hAnsi="Consolas" w:eastAsia="Consolas" w:cs="Consolas"/>
+          <w:b w:val="0"/>
+          <w:bCs w:val="0"/>
+          <w:color w:val="569CD6"/>
+          <w:kern w:val="0"/>
+          <w:sz w:val="16"/>
+          <w:szCs w:val="16"/>
+          <w:shd w:val="clear" w:fill="1E1E1E"/>
+          <w:lang w:val="en-US" w:eastAsia="zh-CN" w:bidi="ar"/>
+        </w:rPr>
+        <w:t>html</w:t>
+      </w:r>
+      <w:r>
+        <w:rPr>
+          <w:rFonts w:hint="default" w:ascii="Consolas" w:hAnsi="Consolas" w:eastAsia="Consolas" w:cs="Consolas"/>
+          <w:b w:val="0"/>
+          <w:bCs w:val="0"/>
+          <w:color w:val="D4D4D4"/>
+          <w:kern w:val="0"/>
+          <w:sz w:val="16"/>
+          <w:szCs w:val="16"/>
+          <w:shd w:val="clear" w:fill="1E1E1E"/>
+          <w:lang w:val="en-US" w:eastAsia="zh-CN" w:bidi="ar"/>
+        </w:rPr>
+        <w:t xml:space="preserve"> </w:t>
+      </w:r>
+      <w:r>
+        <w:rPr>
+          <w:rFonts w:hint="default" w:ascii="Consolas" w:hAnsi="Consolas" w:eastAsia="Consolas" w:cs="Consolas"/>
+          <w:b w:val="0"/>
+          <w:bCs w:val="0"/>
+          <w:color w:val="9CDCFE"/>
+          <w:kern w:val="0"/>
+          <w:sz w:val="16"/>
+          <w:szCs w:val="16"/>
+          <w:shd w:val="clear" w:fill="1E1E1E"/>
+          <w:lang w:val="en-US" w:eastAsia="zh-CN" w:bidi="ar"/>
+        </w:rPr>
+        <w:t>lang</w:t>
+      </w:r>
+      <w:r>
+        <w:rPr>
+          <w:rFonts w:hint="default" w:ascii="Consolas" w:hAnsi="Consolas" w:eastAsia="Consolas" w:cs="Consolas"/>
+          <w:b w:val="0"/>
+          <w:bCs w:val="0"/>
+          <w:color w:val="D4D4D4"/>
+          <w:kern w:val="0"/>
+          <w:sz w:val="16"/>
+          <w:szCs w:val="16"/>
+          <w:shd w:val="clear" w:fill="1E1E1E"/>
+          <w:lang w:val="en-US" w:eastAsia="zh-CN" w:bidi="ar"/>
+        </w:rPr>
+        <w:t>=</w:t>
+      </w:r>
+      <w:r>
+        <w:rPr>
+          <w:rFonts w:hint="default" w:ascii="Consolas" w:hAnsi="Consolas" w:eastAsia="Consolas" w:cs="Consolas"/>
+          <w:b w:val="0"/>
+          <w:bCs w:val="0"/>
+          <w:color w:val="CE9178"/>
+          <w:kern w:val="0"/>
+          <w:sz w:val="16"/>
+          <w:szCs w:val="16"/>
+          <w:shd w:val="clear" w:fill="1E1E1E"/>
+          <w:lang w:val="en-US" w:eastAsia="zh-CN" w:bidi="ar"/>
+        </w:rPr>
+        <w:t>"en"</w:t>
+      </w:r>
+      <w:r>
+        <w:rPr>
+          <w:rFonts w:hint="default" w:ascii="Consolas" w:hAnsi="Consolas" w:eastAsia="Consolas" w:cs="Consolas"/>
+          <w:b w:val="0"/>
+          <w:bCs w:val="0"/>
+          <w:color w:val="808080"/>
+          <w:kern w:val="0"/>
+          <w:sz w:val="16"/>
+          <w:szCs w:val="16"/>
+          <w:shd w:val="clear" w:fill="1E1E1E"/>
+          <w:lang w:val="en-US" w:eastAsia="zh-CN" w:bidi="ar"/>
+        </w:rPr>
+        <w:t>&gt;</w:t>
+      </w:r>
+    </w:p>
+    <w:p>
+      <w:pPr>
+        <w:keepNext w:val="0"/>
+        <w:keepLines w:val="0"/>
+        <w:widowControl/>
+        <w:suppressLineNumbers w:val="0"/>
+        <w:shd w:val="clear" w:fill="1E1E1E"/>
+        <w:spacing w:line="228" w:lineRule="atLeast"/>
+        <w:jc w:val="left"/>
+        <w:rPr>
+          <w:rFonts w:hint="default" w:ascii="Consolas" w:hAnsi="Consolas" w:eastAsia="Consolas" w:cs="Consolas"/>
+          <w:b w:val="0"/>
+          <w:bCs w:val="0"/>
+          <w:color w:val="D4D4D4"/>
+          <w:sz w:val="16"/>
+          <w:szCs w:val="16"/>
+        </w:rPr>
+      </w:pPr>
+      <w:r>
+        <w:rPr>
+          <w:rFonts w:hint="default" w:ascii="Consolas" w:hAnsi="Consolas" w:eastAsia="Consolas" w:cs="Consolas"/>
+          <w:b w:val="0"/>
+          <w:bCs w:val="0"/>
+          <w:color w:val="808080"/>
+          <w:kern w:val="0"/>
+          <w:sz w:val="16"/>
+          <w:szCs w:val="16"/>
+          <w:shd w:val="clear" w:fill="1E1E1E"/>
+          <w:lang w:val="en-US" w:eastAsia="zh-CN" w:bidi="ar"/>
+        </w:rPr>
+        <w:t>&lt;</w:t>
+      </w:r>
+      <w:r>
+        <w:rPr>
+          <w:rFonts w:hint="default" w:ascii="Consolas" w:hAnsi="Consolas" w:eastAsia="Consolas" w:cs="Consolas"/>
+          <w:b w:val="0"/>
+          <w:bCs w:val="0"/>
+          <w:color w:val="569CD6"/>
+          <w:kern w:val="0"/>
+          <w:sz w:val="16"/>
+          <w:szCs w:val="16"/>
+          <w:shd w:val="clear" w:fill="1E1E1E"/>
+          <w:lang w:val="en-US" w:eastAsia="zh-CN" w:bidi="ar"/>
+        </w:rPr>
+        <w:t>head</w:t>
+      </w:r>
+      <w:r>
+        <w:rPr>
+          <w:rFonts w:hint="default" w:ascii="Consolas" w:hAnsi="Consolas" w:eastAsia="Consolas" w:cs="Consolas"/>
+          <w:b w:val="0"/>
+          <w:bCs w:val="0"/>
+          <w:color w:val="808080"/>
+          <w:kern w:val="0"/>
+          <w:sz w:val="16"/>
+          <w:szCs w:val="16"/>
+          <w:shd w:val="clear" w:fill="1E1E1E"/>
+          <w:lang w:val="en-US" w:eastAsia="zh-CN" w:bidi="ar"/>
+        </w:rPr>
+        <w:t>&gt;</w:t>
+      </w:r>
+    </w:p>
+    <w:p>
+      <w:pPr>
+        <w:keepNext w:val="0"/>
+        <w:keepLines w:val="0"/>
+        <w:widowControl/>
+        <w:suppressLineNumbers w:val="0"/>
+        <w:shd w:val="clear" w:fill="1E1E1E"/>
+        <w:spacing w:line="228" w:lineRule="atLeast"/>
+        <w:jc w:val="left"/>
+        <w:rPr>
+          <w:rFonts w:hint="default" w:ascii="Consolas" w:hAnsi="Consolas" w:eastAsia="Consolas" w:cs="Consolas"/>
+          <w:b w:val="0"/>
+          <w:bCs w:val="0"/>
+          <w:color w:val="D4D4D4"/>
+          <w:sz w:val="16"/>
+          <w:szCs w:val="16"/>
+        </w:rPr>
+      </w:pPr>
+      <w:r>
+        <w:rPr>
+          <w:rFonts w:hint="default" w:ascii="Consolas" w:hAnsi="Consolas" w:eastAsia="Consolas" w:cs="Consolas"/>
+          <w:b w:val="0"/>
+          <w:bCs w:val="0"/>
+          <w:color w:val="D4D4D4"/>
+          <w:kern w:val="0"/>
+          <w:sz w:val="16"/>
+          <w:szCs w:val="16"/>
+          <w:shd w:val="clear" w:fill="1E1E1E"/>
+          <w:lang w:val="en-US" w:eastAsia="zh-CN" w:bidi="ar"/>
+        </w:rPr>
+        <w:t xml:space="preserve">    </w:t>
+      </w:r>
+      <w:r>
+        <w:rPr>
+          <w:rFonts w:hint="default" w:ascii="Consolas" w:hAnsi="Consolas" w:eastAsia="Consolas" w:cs="Consolas"/>
+          <w:b w:val="0"/>
+          <w:bCs w:val="0"/>
+          <w:color w:val="808080"/>
+          <w:kern w:val="0"/>
+          <w:sz w:val="16"/>
+          <w:szCs w:val="16"/>
+          <w:shd w:val="clear" w:fill="1E1E1E"/>
+          <w:lang w:val="en-US" w:eastAsia="zh-CN" w:bidi="ar"/>
+        </w:rPr>
+        <w:t>&lt;</w:t>
+      </w:r>
+      <w:r>
+        <w:rPr>
+          <w:rFonts w:hint="default" w:ascii="Consolas" w:hAnsi="Consolas" w:eastAsia="Consolas" w:cs="Consolas"/>
+          <w:b w:val="0"/>
+          <w:bCs w:val="0"/>
+          <w:color w:val="569CD6"/>
+          <w:kern w:val="0"/>
+          <w:sz w:val="16"/>
+          <w:szCs w:val="16"/>
+          <w:shd w:val="clear" w:fill="1E1E1E"/>
+          <w:lang w:val="en-US" w:eastAsia="zh-CN" w:bidi="ar"/>
+        </w:rPr>
+        <w:t>meta</w:t>
+      </w:r>
+      <w:r>
+        <w:rPr>
+          <w:rFonts w:hint="default" w:ascii="Consolas" w:hAnsi="Consolas" w:eastAsia="Consolas" w:cs="Consolas"/>
+          <w:b w:val="0"/>
+          <w:bCs w:val="0"/>
+          <w:color w:val="D4D4D4"/>
+          <w:kern w:val="0"/>
+          <w:sz w:val="16"/>
+          <w:szCs w:val="16"/>
+          <w:shd w:val="clear" w:fill="1E1E1E"/>
+          <w:lang w:val="en-US" w:eastAsia="zh-CN" w:bidi="ar"/>
+        </w:rPr>
+        <w:t xml:space="preserve"> </w:t>
+      </w:r>
+      <w:r>
+        <w:rPr>
+          <w:rFonts w:hint="default" w:ascii="Consolas" w:hAnsi="Consolas" w:eastAsia="Consolas" w:cs="Consolas"/>
+          <w:b w:val="0"/>
+          <w:bCs w:val="0"/>
+          <w:color w:val="9CDCFE"/>
+          <w:kern w:val="0"/>
+          <w:sz w:val="16"/>
+          <w:szCs w:val="16"/>
+          <w:shd w:val="clear" w:fill="1E1E1E"/>
+          <w:lang w:val="en-US" w:eastAsia="zh-CN" w:bidi="ar"/>
+        </w:rPr>
+        <w:t>charset</w:t>
+      </w:r>
+      <w:r>
+        <w:rPr>
+          <w:rFonts w:hint="default" w:ascii="Consolas" w:hAnsi="Consolas" w:eastAsia="Consolas" w:cs="Consolas"/>
+          <w:b w:val="0"/>
+          <w:bCs w:val="0"/>
+          <w:color w:val="D4D4D4"/>
+          <w:kern w:val="0"/>
+          <w:sz w:val="16"/>
+          <w:szCs w:val="16"/>
+          <w:shd w:val="clear" w:fill="1E1E1E"/>
+          <w:lang w:val="en-US" w:eastAsia="zh-CN" w:bidi="ar"/>
+        </w:rPr>
+        <w:t>=</w:t>
+      </w:r>
+      <w:r>
+        <w:rPr>
+          <w:rFonts w:hint="default" w:ascii="Consolas" w:hAnsi="Consolas" w:eastAsia="Consolas" w:cs="Consolas"/>
+          <w:b w:val="0"/>
+          <w:bCs w:val="0"/>
+          <w:color w:val="CE9178"/>
+          <w:kern w:val="0"/>
+          <w:sz w:val="16"/>
+          <w:szCs w:val="16"/>
+          <w:shd w:val="clear" w:fill="1E1E1E"/>
+          <w:lang w:val="en-US" w:eastAsia="zh-CN" w:bidi="ar"/>
+        </w:rPr>
+        <w:t>"UTF-8"</w:t>
+      </w:r>
+      <w:r>
+        <w:rPr>
+          <w:rFonts w:hint="default" w:ascii="Consolas" w:hAnsi="Consolas" w:eastAsia="Consolas" w:cs="Consolas"/>
+          <w:b w:val="0"/>
+          <w:bCs w:val="0"/>
+          <w:color w:val="808080"/>
+          <w:kern w:val="0"/>
+          <w:sz w:val="16"/>
+          <w:szCs w:val="16"/>
+          <w:shd w:val="clear" w:fill="1E1E1E"/>
+          <w:lang w:val="en-US" w:eastAsia="zh-CN" w:bidi="ar"/>
+        </w:rPr>
+        <w:t>&gt;</w:t>
+      </w:r>
+    </w:p>
+    <w:p>
+      <w:pPr>
+        <w:keepNext w:val="0"/>
+        <w:keepLines w:val="0"/>
+        <w:widowControl/>
+        <w:suppressLineNumbers w:val="0"/>
+        <w:shd w:val="clear" w:fill="1E1E1E"/>
+        <w:spacing w:line="228" w:lineRule="atLeast"/>
+        <w:jc w:val="left"/>
+        <w:rPr>
+          <w:rFonts w:hint="default" w:ascii="Consolas" w:hAnsi="Consolas" w:eastAsia="Consolas" w:cs="Consolas"/>
+          <w:b w:val="0"/>
+          <w:bCs w:val="0"/>
+          <w:color w:val="D4D4D4"/>
+          <w:sz w:val="16"/>
+          <w:szCs w:val="16"/>
+        </w:rPr>
+      </w:pPr>
+      <w:r>
+        <w:rPr>
+          <w:rFonts w:hint="default" w:ascii="Consolas" w:hAnsi="Consolas" w:eastAsia="Consolas" w:cs="Consolas"/>
+          <w:b w:val="0"/>
+          <w:bCs w:val="0"/>
+          <w:color w:val="D4D4D4"/>
+          <w:kern w:val="0"/>
+          <w:sz w:val="16"/>
+          <w:szCs w:val="16"/>
+          <w:shd w:val="clear" w:fill="1E1E1E"/>
+          <w:lang w:val="en-US" w:eastAsia="zh-CN" w:bidi="ar"/>
+        </w:rPr>
+        <w:t xml:space="preserve">    </w:t>
+      </w:r>
+      <w:r>
+        <w:rPr>
+          <w:rFonts w:hint="default" w:ascii="Consolas" w:hAnsi="Consolas" w:eastAsia="Consolas" w:cs="Consolas"/>
+          <w:b w:val="0"/>
+          <w:bCs w:val="0"/>
+          <w:color w:val="808080"/>
+          <w:kern w:val="0"/>
+          <w:sz w:val="16"/>
+          <w:szCs w:val="16"/>
+          <w:shd w:val="clear" w:fill="1E1E1E"/>
+          <w:lang w:val="en-US" w:eastAsia="zh-CN" w:bidi="ar"/>
+        </w:rPr>
+        <w:t>&lt;</w:t>
+      </w:r>
+      <w:r>
+        <w:rPr>
+          <w:rFonts w:hint="default" w:ascii="Consolas" w:hAnsi="Consolas" w:eastAsia="Consolas" w:cs="Consolas"/>
+          <w:b w:val="0"/>
+          <w:bCs w:val="0"/>
+          <w:color w:val="569CD6"/>
+          <w:kern w:val="0"/>
+          <w:sz w:val="16"/>
+          <w:szCs w:val="16"/>
+          <w:shd w:val="clear" w:fill="1E1E1E"/>
+          <w:lang w:val="en-US" w:eastAsia="zh-CN" w:bidi="ar"/>
+        </w:rPr>
+        <w:t>meta</w:t>
+      </w:r>
+      <w:r>
+        <w:rPr>
+          <w:rFonts w:hint="default" w:ascii="Consolas" w:hAnsi="Consolas" w:eastAsia="Consolas" w:cs="Consolas"/>
+          <w:b w:val="0"/>
+          <w:bCs w:val="0"/>
+          <w:color w:val="D4D4D4"/>
+          <w:kern w:val="0"/>
+          <w:sz w:val="16"/>
+          <w:szCs w:val="16"/>
+          <w:shd w:val="clear" w:fill="1E1E1E"/>
+          <w:lang w:val="en-US" w:eastAsia="zh-CN" w:bidi="ar"/>
+        </w:rPr>
+        <w:t xml:space="preserve"> </w:t>
+      </w:r>
+      <w:r>
+        <w:rPr>
+          <w:rFonts w:hint="default" w:ascii="Consolas" w:hAnsi="Consolas" w:eastAsia="Consolas" w:cs="Consolas"/>
+          <w:b w:val="0"/>
+          <w:bCs w:val="0"/>
+          <w:color w:val="9CDCFE"/>
+          <w:kern w:val="0"/>
+          <w:sz w:val="16"/>
+          <w:szCs w:val="16"/>
+          <w:shd w:val="clear" w:fill="1E1E1E"/>
+          <w:lang w:val="en-US" w:eastAsia="zh-CN" w:bidi="ar"/>
+        </w:rPr>
+        <w:t>http-equiv</w:t>
+      </w:r>
+      <w:r>
+        <w:rPr>
+          <w:rFonts w:hint="default" w:ascii="Consolas" w:hAnsi="Consolas" w:eastAsia="Consolas" w:cs="Consolas"/>
+          <w:b w:val="0"/>
+          <w:bCs w:val="0"/>
+          <w:color w:val="D4D4D4"/>
+          <w:kern w:val="0"/>
+          <w:sz w:val="16"/>
+          <w:szCs w:val="16"/>
+          <w:shd w:val="clear" w:fill="1E1E1E"/>
+          <w:lang w:val="en-US" w:eastAsia="zh-CN" w:bidi="ar"/>
+        </w:rPr>
+        <w:t>=</w:t>
+      </w:r>
+      <w:r>
+        <w:rPr>
+          <w:rFonts w:hint="default" w:ascii="Consolas" w:hAnsi="Consolas" w:eastAsia="Consolas" w:cs="Consolas"/>
+          <w:b w:val="0"/>
+          <w:bCs w:val="0"/>
+          <w:color w:val="CE9178"/>
+          <w:kern w:val="0"/>
+          <w:sz w:val="16"/>
+          <w:szCs w:val="16"/>
+          <w:shd w:val="clear" w:fill="1E1E1E"/>
+          <w:lang w:val="en-US" w:eastAsia="zh-CN" w:bidi="ar"/>
+        </w:rPr>
+        <w:t>"X-UA-Compatible"</w:t>
+      </w:r>
+      <w:r>
+        <w:rPr>
+          <w:rFonts w:hint="default" w:ascii="Consolas" w:hAnsi="Consolas" w:eastAsia="Consolas" w:cs="Consolas"/>
+          <w:b w:val="0"/>
+          <w:bCs w:val="0"/>
+          <w:color w:val="D4D4D4"/>
+          <w:kern w:val="0"/>
+          <w:sz w:val="16"/>
+          <w:szCs w:val="16"/>
+          <w:shd w:val="clear" w:fill="1E1E1E"/>
+          <w:lang w:val="en-US" w:eastAsia="zh-CN" w:bidi="ar"/>
+        </w:rPr>
+        <w:t xml:space="preserve"> </w:t>
+      </w:r>
+      <w:r>
+        <w:rPr>
+          <w:rFonts w:hint="default" w:ascii="Consolas" w:hAnsi="Consolas" w:eastAsia="Consolas" w:cs="Consolas"/>
+          <w:b w:val="0"/>
+          <w:bCs w:val="0"/>
+          <w:color w:val="9CDCFE"/>
+          <w:kern w:val="0"/>
+          <w:sz w:val="16"/>
+          <w:szCs w:val="16"/>
+          <w:shd w:val="clear" w:fill="1E1E1E"/>
+          <w:lang w:val="en-US" w:eastAsia="zh-CN" w:bidi="ar"/>
+        </w:rPr>
+        <w:t>content</w:t>
+      </w:r>
+      <w:r>
+        <w:rPr>
+          <w:rFonts w:hint="default" w:ascii="Consolas" w:hAnsi="Consolas" w:eastAsia="Consolas" w:cs="Consolas"/>
+          <w:b w:val="0"/>
+          <w:bCs w:val="0"/>
+          <w:color w:val="D4D4D4"/>
+          <w:kern w:val="0"/>
+          <w:sz w:val="16"/>
+          <w:szCs w:val="16"/>
+          <w:shd w:val="clear" w:fill="1E1E1E"/>
+          <w:lang w:val="en-US" w:eastAsia="zh-CN" w:bidi="ar"/>
+        </w:rPr>
+        <w:t>=</w:t>
+      </w:r>
+      <w:r>
+        <w:rPr>
+          <w:rFonts w:hint="default" w:ascii="Consolas" w:hAnsi="Consolas" w:eastAsia="Consolas" w:cs="Consolas"/>
+          <w:b w:val="0"/>
+          <w:bCs w:val="0"/>
+          <w:color w:val="CE9178"/>
+          <w:kern w:val="0"/>
+          <w:sz w:val="16"/>
+          <w:szCs w:val="16"/>
+          <w:shd w:val="clear" w:fill="1E1E1E"/>
+          <w:lang w:val="en-US" w:eastAsia="zh-CN" w:bidi="ar"/>
+        </w:rPr>
+        <w:t>"IE=edge"</w:t>
+      </w:r>
+      <w:r>
+        <w:rPr>
+          <w:rFonts w:hint="default" w:ascii="Consolas" w:hAnsi="Consolas" w:eastAsia="Consolas" w:cs="Consolas"/>
+          <w:b w:val="0"/>
+          <w:bCs w:val="0"/>
+          <w:color w:val="808080"/>
+          <w:kern w:val="0"/>
+          <w:sz w:val="16"/>
+          <w:szCs w:val="16"/>
+          <w:shd w:val="clear" w:fill="1E1E1E"/>
+          <w:lang w:val="en-US" w:eastAsia="zh-CN" w:bidi="ar"/>
+        </w:rPr>
+        <w:t>&gt;</w:t>
+      </w:r>
+    </w:p>
+    <w:p>
+      <w:pPr>
+        <w:keepNext w:val="0"/>
+        <w:keepLines w:val="0"/>
+        <w:widowControl/>
+        <w:suppressLineNumbers w:val="0"/>
+        <w:shd w:val="clear" w:fill="1E1E1E"/>
+        <w:spacing w:line="228" w:lineRule="atLeast"/>
+        <w:jc w:val="left"/>
+        <w:rPr>
+          <w:rFonts w:hint="default" w:ascii="Consolas" w:hAnsi="Consolas" w:eastAsia="Consolas" w:cs="Consolas"/>
+          <w:b w:val="0"/>
+          <w:bCs w:val="0"/>
+          <w:color w:val="D4D4D4"/>
+          <w:sz w:val="16"/>
+          <w:szCs w:val="16"/>
+        </w:rPr>
+      </w:pPr>
+      <w:r>
+        <w:rPr>
+          <w:rFonts w:hint="default" w:ascii="Consolas" w:hAnsi="Consolas" w:eastAsia="Consolas" w:cs="Consolas"/>
+          <w:b w:val="0"/>
+          <w:bCs w:val="0"/>
+          <w:color w:val="D4D4D4"/>
+          <w:kern w:val="0"/>
+          <w:sz w:val="16"/>
+          <w:szCs w:val="16"/>
+          <w:shd w:val="clear" w:fill="1E1E1E"/>
+          <w:lang w:val="en-US" w:eastAsia="zh-CN" w:bidi="ar"/>
+        </w:rPr>
+        <w:t xml:space="preserve">    </w:t>
+      </w:r>
+      <w:r>
+        <w:rPr>
+          <w:rFonts w:hint="default" w:ascii="Consolas" w:hAnsi="Consolas" w:eastAsia="Consolas" w:cs="Consolas"/>
+          <w:b w:val="0"/>
+          <w:bCs w:val="0"/>
+          <w:color w:val="808080"/>
+          <w:kern w:val="0"/>
+          <w:sz w:val="16"/>
+          <w:szCs w:val="16"/>
+          <w:shd w:val="clear" w:fill="1E1E1E"/>
+          <w:lang w:val="en-US" w:eastAsia="zh-CN" w:bidi="ar"/>
+        </w:rPr>
+        <w:t>&lt;</w:t>
+      </w:r>
+      <w:r>
+        <w:rPr>
+          <w:rFonts w:hint="default" w:ascii="Consolas" w:hAnsi="Consolas" w:eastAsia="Consolas" w:cs="Consolas"/>
+          <w:b w:val="0"/>
+          <w:bCs w:val="0"/>
+          <w:color w:val="569CD6"/>
+          <w:kern w:val="0"/>
+          <w:sz w:val="16"/>
+          <w:szCs w:val="16"/>
+          <w:shd w:val="clear" w:fill="1E1E1E"/>
+          <w:lang w:val="en-US" w:eastAsia="zh-CN" w:bidi="ar"/>
+        </w:rPr>
+        <w:t>meta</w:t>
+      </w:r>
+      <w:r>
+        <w:rPr>
+          <w:rFonts w:hint="default" w:ascii="Consolas" w:hAnsi="Consolas" w:eastAsia="Consolas" w:cs="Consolas"/>
+          <w:b w:val="0"/>
+          <w:bCs w:val="0"/>
+          <w:color w:val="D4D4D4"/>
+          <w:kern w:val="0"/>
+          <w:sz w:val="16"/>
+          <w:szCs w:val="16"/>
+          <w:shd w:val="clear" w:fill="1E1E1E"/>
+          <w:lang w:val="en-US" w:eastAsia="zh-CN" w:bidi="ar"/>
+        </w:rPr>
+        <w:t xml:space="preserve"> </w:t>
+      </w:r>
+      <w:r>
+        <w:rPr>
+          <w:rFonts w:hint="default" w:ascii="Consolas" w:hAnsi="Consolas" w:eastAsia="Consolas" w:cs="Consolas"/>
+          <w:b w:val="0"/>
+          <w:bCs w:val="0"/>
+          <w:color w:val="9CDCFE"/>
+          <w:kern w:val="0"/>
+          <w:sz w:val="16"/>
+          <w:szCs w:val="16"/>
+          <w:shd w:val="clear" w:fill="1E1E1E"/>
+          <w:lang w:val="en-US" w:eastAsia="zh-CN" w:bidi="ar"/>
+        </w:rPr>
+        <w:t>name</w:t>
+      </w:r>
+      <w:r>
+        <w:rPr>
+          <w:rFonts w:hint="default" w:ascii="Consolas" w:hAnsi="Consolas" w:eastAsia="Consolas" w:cs="Consolas"/>
+          <w:b w:val="0"/>
+          <w:bCs w:val="0"/>
+          <w:color w:val="D4D4D4"/>
+          <w:kern w:val="0"/>
+          <w:sz w:val="16"/>
+          <w:szCs w:val="16"/>
+          <w:shd w:val="clear" w:fill="1E1E1E"/>
+          <w:lang w:val="en-US" w:eastAsia="zh-CN" w:bidi="ar"/>
+        </w:rPr>
+        <w:t>=</w:t>
+      </w:r>
+      <w:r>
+        <w:rPr>
+          <w:rFonts w:hint="default" w:ascii="Consolas" w:hAnsi="Consolas" w:eastAsia="Consolas" w:cs="Consolas"/>
+          <w:b w:val="0"/>
+          <w:bCs w:val="0"/>
+          <w:color w:val="CE9178"/>
+          <w:kern w:val="0"/>
+          <w:sz w:val="16"/>
+          <w:szCs w:val="16"/>
+          <w:shd w:val="clear" w:fill="1E1E1E"/>
+          <w:lang w:val="en-US" w:eastAsia="zh-CN" w:bidi="ar"/>
+        </w:rPr>
+        <w:t>"viewport"</w:t>
+      </w:r>
+      <w:r>
+        <w:rPr>
+          <w:rFonts w:hint="default" w:ascii="Consolas" w:hAnsi="Consolas" w:eastAsia="Consolas" w:cs="Consolas"/>
+          <w:b w:val="0"/>
+          <w:bCs w:val="0"/>
+          <w:color w:val="D4D4D4"/>
+          <w:kern w:val="0"/>
+          <w:sz w:val="16"/>
+          <w:szCs w:val="16"/>
+          <w:shd w:val="clear" w:fill="1E1E1E"/>
+          <w:lang w:val="en-US" w:eastAsia="zh-CN" w:bidi="ar"/>
+        </w:rPr>
+        <w:t xml:space="preserve"> </w:t>
+      </w:r>
+      <w:r>
+        <w:rPr>
+          <w:rFonts w:hint="default" w:ascii="Consolas" w:hAnsi="Consolas" w:eastAsia="Consolas" w:cs="Consolas"/>
+          <w:b w:val="0"/>
+          <w:bCs w:val="0"/>
+          <w:color w:val="9CDCFE"/>
+          <w:kern w:val="0"/>
+          <w:sz w:val="16"/>
+          <w:szCs w:val="16"/>
+          <w:shd w:val="clear" w:fill="1E1E1E"/>
+          <w:lang w:val="en-US" w:eastAsia="zh-CN" w:bidi="ar"/>
+        </w:rPr>
+        <w:t>content</w:t>
+      </w:r>
+      <w:r>
+        <w:rPr>
+          <w:rFonts w:hint="default" w:ascii="Consolas" w:hAnsi="Consolas" w:eastAsia="Consolas" w:cs="Consolas"/>
+          <w:b w:val="0"/>
+          <w:bCs w:val="0"/>
+          <w:color w:val="D4D4D4"/>
+          <w:kern w:val="0"/>
+          <w:sz w:val="16"/>
+          <w:szCs w:val="16"/>
+          <w:shd w:val="clear" w:fill="1E1E1E"/>
+          <w:lang w:val="en-US" w:eastAsia="zh-CN" w:bidi="ar"/>
+        </w:rPr>
+        <w:t>=</w:t>
+      </w:r>
+      <w:r>
+        <w:rPr>
+          <w:rFonts w:hint="default" w:ascii="Consolas" w:hAnsi="Consolas" w:eastAsia="Consolas" w:cs="Consolas"/>
+          <w:b w:val="0"/>
+          <w:bCs w:val="0"/>
+          <w:color w:val="CE9178"/>
+          <w:kern w:val="0"/>
+          <w:sz w:val="16"/>
+          <w:szCs w:val="16"/>
+          <w:shd w:val="clear" w:fill="1E1E1E"/>
+          <w:lang w:val="en-US" w:eastAsia="zh-CN" w:bidi="ar"/>
+        </w:rPr>
+        <w:t>"width=device-width, initial-scale=1.0"</w:t>
+      </w:r>
+      <w:r>
+        <w:rPr>
+          <w:rFonts w:hint="default" w:ascii="Consolas" w:hAnsi="Consolas" w:eastAsia="Consolas" w:cs="Consolas"/>
+          <w:b w:val="0"/>
+          <w:bCs w:val="0"/>
+          <w:color w:val="808080"/>
+          <w:kern w:val="0"/>
+          <w:sz w:val="16"/>
+          <w:szCs w:val="16"/>
+          <w:shd w:val="clear" w:fill="1E1E1E"/>
+          <w:lang w:val="en-US" w:eastAsia="zh-CN" w:bidi="ar"/>
+        </w:rPr>
+        <w:t>&gt;</w:t>
+      </w:r>
+    </w:p>
+    <w:p>
+      <w:pPr>
+        <w:keepNext w:val="0"/>
+        <w:keepLines w:val="0"/>
+        <w:widowControl/>
+        <w:suppressLineNumbers w:val="0"/>
+        <w:shd w:val="clear" w:fill="1E1E1E"/>
+        <w:spacing w:line="228" w:lineRule="atLeast"/>
+        <w:jc w:val="left"/>
+        <w:rPr>
+          <w:rFonts w:hint="default" w:ascii="Consolas" w:hAnsi="Consolas" w:eastAsia="Consolas" w:cs="Consolas"/>
+          <w:b w:val="0"/>
+          <w:bCs w:val="0"/>
+          <w:color w:val="D4D4D4"/>
+          <w:sz w:val="16"/>
+          <w:szCs w:val="16"/>
+        </w:rPr>
+      </w:pPr>
+      <w:r>
+        <w:rPr>
+          <w:rFonts w:hint="default" w:ascii="Consolas" w:hAnsi="Consolas" w:eastAsia="Consolas" w:cs="Consolas"/>
+          <w:b w:val="0"/>
+          <w:bCs w:val="0"/>
+          <w:color w:val="D4D4D4"/>
+          <w:kern w:val="0"/>
+          <w:sz w:val="16"/>
+          <w:szCs w:val="16"/>
+          <w:shd w:val="clear" w:fill="1E1E1E"/>
+          <w:lang w:val="en-US" w:eastAsia="zh-CN" w:bidi="ar"/>
+        </w:rPr>
+        <w:t xml:space="preserve">    </w:t>
+      </w:r>
+      <w:r>
+        <w:rPr>
+          <w:rFonts w:hint="default" w:ascii="Consolas" w:hAnsi="Consolas" w:eastAsia="Consolas" w:cs="Consolas"/>
+          <w:b w:val="0"/>
+          <w:bCs w:val="0"/>
+          <w:color w:val="808080"/>
+          <w:kern w:val="0"/>
+          <w:sz w:val="16"/>
+          <w:szCs w:val="16"/>
+          <w:shd w:val="clear" w:fill="1E1E1E"/>
+          <w:lang w:val="en-US" w:eastAsia="zh-CN" w:bidi="ar"/>
+        </w:rPr>
+        <w:t>&lt;</w:t>
+      </w:r>
+      <w:r>
+        <w:rPr>
+          <w:rFonts w:hint="default" w:ascii="Consolas" w:hAnsi="Consolas" w:eastAsia="Consolas" w:cs="Consolas"/>
+          <w:b w:val="0"/>
+          <w:bCs w:val="0"/>
+          <w:color w:val="569CD6"/>
+          <w:kern w:val="0"/>
+          <w:sz w:val="16"/>
+          <w:szCs w:val="16"/>
+          <w:shd w:val="clear" w:fill="1E1E1E"/>
+          <w:lang w:val="en-US" w:eastAsia="zh-CN" w:bidi="ar"/>
+        </w:rPr>
+        <w:t>title</w:t>
+      </w:r>
+      <w:r>
+        <w:rPr>
+          <w:rFonts w:hint="default" w:ascii="Consolas" w:hAnsi="Consolas" w:eastAsia="Consolas" w:cs="Consolas"/>
+          <w:b w:val="0"/>
+          <w:bCs w:val="0"/>
+          <w:color w:val="808080"/>
+          <w:kern w:val="0"/>
+          <w:sz w:val="16"/>
+          <w:szCs w:val="16"/>
+          <w:shd w:val="clear" w:fill="1E1E1E"/>
+          <w:lang w:val="en-US" w:eastAsia="zh-CN" w:bidi="ar"/>
+        </w:rPr>
+        <w:t>&gt;</w:t>
+      </w:r>
+      <w:r>
+        <w:rPr>
+          <w:rFonts w:hint="default" w:ascii="Consolas" w:hAnsi="Consolas" w:eastAsia="Consolas" w:cs="Consolas"/>
+          <w:b w:val="0"/>
+          <w:bCs w:val="0"/>
+          <w:color w:val="D4D4D4"/>
+          <w:kern w:val="0"/>
+          <w:sz w:val="16"/>
+          <w:szCs w:val="16"/>
+          <w:shd w:val="clear" w:fill="1E1E1E"/>
+          <w:lang w:val="en-US" w:eastAsia="zh-CN" w:bidi="ar"/>
+        </w:rPr>
+        <w:t>Document</w:t>
+      </w:r>
+      <w:r>
+        <w:rPr>
+          <w:rFonts w:hint="default" w:ascii="Consolas" w:hAnsi="Consolas" w:eastAsia="Consolas" w:cs="Consolas"/>
+          <w:b w:val="0"/>
+          <w:bCs w:val="0"/>
+          <w:color w:val="808080"/>
+          <w:kern w:val="0"/>
+          <w:sz w:val="16"/>
+          <w:szCs w:val="16"/>
+          <w:shd w:val="clear" w:fill="1E1E1E"/>
+          <w:lang w:val="en-US" w:eastAsia="zh-CN" w:bidi="ar"/>
+        </w:rPr>
+        <w:t>&lt;/</w:t>
+      </w:r>
+      <w:r>
+        <w:rPr>
+          <w:rFonts w:hint="default" w:ascii="Consolas" w:hAnsi="Consolas" w:eastAsia="Consolas" w:cs="Consolas"/>
+          <w:b w:val="0"/>
+          <w:bCs w:val="0"/>
+          <w:color w:val="569CD6"/>
+          <w:kern w:val="0"/>
+          <w:sz w:val="16"/>
+          <w:szCs w:val="16"/>
+          <w:shd w:val="clear" w:fill="1E1E1E"/>
+          <w:lang w:val="en-US" w:eastAsia="zh-CN" w:bidi="ar"/>
+        </w:rPr>
+        <w:t>title</w:t>
+      </w:r>
+      <w:r>
+        <w:rPr>
+          <w:rFonts w:hint="default" w:ascii="Consolas" w:hAnsi="Consolas" w:eastAsia="Consolas" w:cs="Consolas"/>
+          <w:b w:val="0"/>
+          <w:bCs w:val="0"/>
+          <w:color w:val="808080"/>
+          <w:kern w:val="0"/>
+          <w:sz w:val="16"/>
+          <w:szCs w:val="16"/>
+          <w:shd w:val="clear" w:fill="1E1E1E"/>
+          <w:lang w:val="en-US" w:eastAsia="zh-CN" w:bidi="ar"/>
+        </w:rPr>
+        <w:t>&gt;</w:t>
+      </w:r>
+    </w:p>
+    <w:p>
+      <w:pPr>
+        <w:keepNext w:val="0"/>
+        <w:keepLines w:val="0"/>
+        <w:widowControl/>
+        <w:suppressLineNumbers w:val="0"/>
+        <w:shd w:val="clear" w:fill="1E1E1E"/>
+        <w:spacing w:line="228" w:lineRule="atLeast"/>
+        <w:jc w:val="left"/>
+        <w:rPr>
+          <w:rFonts w:hint="default" w:ascii="Consolas" w:hAnsi="Consolas" w:eastAsia="Consolas" w:cs="Consolas"/>
+          <w:b w:val="0"/>
+          <w:bCs w:val="0"/>
+          <w:color w:val="D4D4D4"/>
+          <w:sz w:val="16"/>
+          <w:szCs w:val="16"/>
+        </w:rPr>
+      </w:pPr>
+      <w:r>
+        <w:rPr>
+          <w:rFonts w:hint="default" w:ascii="Consolas" w:hAnsi="Consolas" w:eastAsia="Consolas" w:cs="Consolas"/>
+          <w:b w:val="0"/>
+          <w:bCs w:val="0"/>
+          <w:color w:val="808080"/>
+          <w:kern w:val="0"/>
+          <w:sz w:val="16"/>
+          <w:szCs w:val="16"/>
+          <w:shd w:val="clear" w:fill="1E1E1E"/>
+          <w:lang w:val="en-US" w:eastAsia="zh-CN" w:bidi="ar"/>
+        </w:rPr>
+        <w:t>&lt;/</w:t>
+      </w:r>
+      <w:r>
+        <w:rPr>
+          <w:rFonts w:hint="default" w:ascii="Consolas" w:hAnsi="Consolas" w:eastAsia="Consolas" w:cs="Consolas"/>
+          <w:b w:val="0"/>
+          <w:bCs w:val="0"/>
+          <w:color w:val="569CD6"/>
+          <w:kern w:val="0"/>
+          <w:sz w:val="16"/>
+          <w:szCs w:val="16"/>
+          <w:shd w:val="clear" w:fill="1E1E1E"/>
+          <w:lang w:val="en-US" w:eastAsia="zh-CN" w:bidi="ar"/>
+        </w:rPr>
+        <w:t>head</w:t>
+      </w:r>
+      <w:r>
+        <w:rPr>
+          <w:rFonts w:hint="default" w:ascii="Consolas" w:hAnsi="Consolas" w:eastAsia="Consolas" w:cs="Consolas"/>
+          <w:b w:val="0"/>
+          <w:bCs w:val="0"/>
+          <w:color w:val="808080"/>
+          <w:kern w:val="0"/>
+          <w:sz w:val="16"/>
+          <w:szCs w:val="16"/>
+          <w:shd w:val="clear" w:fill="1E1E1E"/>
+          <w:lang w:val="en-US" w:eastAsia="zh-CN" w:bidi="ar"/>
+        </w:rPr>
+        <w:t>&gt;</w:t>
+      </w:r>
+    </w:p>
+    <w:p>
+      <w:pPr>
+        <w:keepNext w:val="0"/>
+        <w:keepLines w:val="0"/>
+        <w:widowControl/>
+        <w:suppressLineNumbers w:val="0"/>
+        <w:shd w:val="clear" w:fill="1E1E1E"/>
+        <w:spacing w:line="228" w:lineRule="atLeast"/>
+        <w:jc w:val="left"/>
+        <w:rPr>
+          <w:rFonts w:hint="default" w:ascii="Consolas" w:hAnsi="Consolas" w:eastAsia="Consolas" w:cs="Consolas"/>
+          <w:b w:val="0"/>
+          <w:bCs w:val="0"/>
+          <w:color w:val="D4D4D4"/>
+          <w:sz w:val="16"/>
+          <w:szCs w:val="16"/>
+        </w:rPr>
+      </w:pPr>
+      <w:r>
+        <w:rPr>
+          <w:rFonts w:hint="default" w:ascii="Consolas" w:hAnsi="Consolas" w:eastAsia="Consolas" w:cs="Consolas"/>
+          <w:b w:val="0"/>
+          <w:bCs w:val="0"/>
+          <w:color w:val="808080"/>
+          <w:kern w:val="0"/>
+          <w:sz w:val="16"/>
+          <w:szCs w:val="16"/>
+          <w:shd w:val="clear" w:fill="1E1E1E"/>
+          <w:lang w:val="en-US" w:eastAsia="zh-CN" w:bidi="ar"/>
+        </w:rPr>
+        <w:t>&lt;</w:t>
+      </w:r>
+      <w:r>
+        <w:rPr>
+          <w:rFonts w:hint="default" w:ascii="Consolas" w:hAnsi="Consolas" w:eastAsia="Consolas" w:cs="Consolas"/>
+          <w:b w:val="0"/>
+          <w:bCs w:val="0"/>
+          <w:color w:val="569CD6"/>
+          <w:kern w:val="0"/>
+          <w:sz w:val="16"/>
+          <w:szCs w:val="16"/>
+          <w:shd w:val="clear" w:fill="1E1E1E"/>
+          <w:lang w:val="en-US" w:eastAsia="zh-CN" w:bidi="ar"/>
+        </w:rPr>
+        <w:t>body</w:t>
+      </w:r>
+      <w:r>
+        <w:rPr>
+          <w:rFonts w:hint="default" w:ascii="Consolas" w:hAnsi="Consolas" w:eastAsia="Consolas" w:cs="Consolas"/>
+          <w:b w:val="0"/>
+          <w:bCs w:val="0"/>
+          <w:color w:val="808080"/>
+          <w:kern w:val="0"/>
+          <w:sz w:val="16"/>
+          <w:szCs w:val="16"/>
+          <w:shd w:val="clear" w:fill="1E1E1E"/>
+          <w:lang w:val="en-US" w:eastAsia="zh-CN" w:bidi="ar"/>
+        </w:rPr>
+        <w:t>&gt;</w:t>
+      </w:r>
+    </w:p>
+    <w:p>
+      <w:pPr>
+        <w:keepNext w:val="0"/>
+        <w:keepLines w:val="0"/>
+        <w:widowControl/>
+        <w:suppressLineNumbers w:val="0"/>
+        <w:shd w:val="clear" w:fill="1E1E1E"/>
+        <w:spacing w:line="228" w:lineRule="atLeast"/>
+        <w:jc w:val="left"/>
+        <w:rPr>
+          <w:rFonts w:hint="default" w:ascii="Consolas" w:hAnsi="Consolas" w:eastAsia="Consolas" w:cs="Consolas"/>
+          <w:b w:val="0"/>
+          <w:bCs w:val="0"/>
+          <w:color w:val="D4D4D4"/>
+          <w:sz w:val="16"/>
+          <w:szCs w:val="16"/>
+        </w:rPr>
+      </w:pPr>
+      <w:r>
+        <w:rPr>
+          <w:rFonts w:hint="default" w:ascii="Consolas" w:hAnsi="Consolas" w:eastAsia="Consolas" w:cs="Consolas"/>
+          <w:b w:val="0"/>
+          <w:bCs w:val="0"/>
+          <w:color w:val="D4D4D4"/>
+          <w:kern w:val="0"/>
+          <w:sz w:val="16"/>
+          <w:szCs w:val="16"/>
+          <w:shd w:val="clear" w:fill="1E1E1E"/>
+          <w:lang w:val="en-US" w:eastAsia="zh-CN" w:bidi="ar"/>
+        </w:rPr>
+        <w:t xml:space="preserve">    </w:t>
+      </w:r>
+    </w:p>
+    <w:p>
+      <w:pPr>
+        <w:keepNext w:val="0"/>
+        <w:keepLines w:val="0"/>
+        <w:widowControl/>
+        <w:suppressLineNumbers w:val="0"/>
+        <w:shd w:val="clear" w:fill="1E1E1E"/>
+        <w:spacing w:line="228" w:lineRule="atLeast"/>
+        <w:jc w:val="left"/>
+        <w:rPr>
+          <w:rFonts w:hint="default" w:ascii="Consolas" w:hAnsi="Consolas" w:eastAsia="Consolas" w:cs="Consolas"/>
+          <w:b w:val="0"/>
+          <w:bCs w:val="0"/>
+          <w:color w:val="D4D4D4"/>
+          <w:sz w:val="16"/>
+          <w:szCs w:val="16"/>
+        </w:rPr>
+      </w:pPr>
+      <w:r>
+        <w:rPr>
+          <w:rFonts w:hint="default" w:ascii="Consolas" w:hAnsi="Consolas" w:eastAsia="Consolas" w:cs="Consolas"/>
+          <w:b w:val="0"/>
+          <w:bCs w:val="0"/>
+          <w:color w:val="808080"/>
+          <w:kern w:val="0"/>
+          <w:sz w:val="16"/>
+          <w:szCs w:val="16"/>
+          <w:shd w:val="clear" w:fill="1E1E1E"/>
+          <w:lang w:val="en-US" w:eastAsia="zh-CN" w:bidi="ar"/>
+        </w:rPr>
+        <w:t>&lt;/</w:t>
+      </w:r>
+      <w:r>
+        <w:rPr>
+          <w:rFonts w:hint="default" w:ascii="Consolas" w:hAnsi="Consolas" w:eastAsia="Consolas" w:cs="Consolas"/>
+          <w:b w:val="0"/>
+          <w:bCs w:val="0"/>
+          <w:color w:val="569CD6"/>
+          <w:kern w:val="0"/>
+          <w:sz w:val="16"/>
+          <w:szCs w:val="16"/>
+          <w:shd w:val="clear" w:fill="1E1E1E"/>
+          <w:lang w:val="en-US" w:eastAsia="zh-CN" w:bidi="ar"/>
+        </w:rPr>
+        <w:t>body</w:t>
+      </w:r>
+      <w:r>
+        <w:rPr>
+          <w:rFonts w:hint="default" w:ascii="Consolas" w:hAnsi="Consolas" w:eastAsia="Consolas" w:cs="Consolas"/>
+          <w:b w:val="0"/>
+          <w:bCs w:val="0"/>
+          <w:color w:val="808080"/>
+          <w:kern w:val="0"/>
+          <w:sz w:val="16"/>
+          <w:szCs w:val="16"/>
+          <w:shd w:val="clear" w:fill="1E1E1E"/>
+          <w:lang w:val="en-US" w:eastAsia="zh-CN" w:bidi="ar"/>
+        </w:rPr>
+        <w:t>&gt;</w:t>
+      </w:r>
+    </w:p>
+    <w:p>
+      <w:pPr>
+        <w:keepNext w:val="0"/>
+        <w:keepLines w:val="0"/>
+        <w:widowControl/>
+        <w:suppressLineNumbers w:val="0"/>
+        <w:shd w:val="clear" w:fill="1E1E1E"/>
+        <w:spacing w:line="228" w:lineRule="atLeast"/>
+        <w:jc w:val="left"/>
+        <w:rPr>
+          <w:rFonts w:hint="default" w:ascii="Consolas" w:hAnsi="Consolas" w:eastAsia="Consolas" w:cs="Consolas"/>
+          <w:b w:val="0"/>
+          <w:bCs w:val="0"/>
+          <w:color w:val="D4D4D4"/>
+          <w:sz w:val="16"/>
+          <w:szCs w:val="16"/>
+        </w:rPr>
+      </w:pPr>
+      <w:r>
+        <w:rPr>
+          <w:rFonts w:hint="default" w:ascii="Consolas" w:hAnsi="Consolas" w:eastAsia="Consolas" w:cs="Consolas"/>
+          <w:b w:val="0"/>
+          <w:bCs w:val="0"/>
+          <w:color w:val="808080"/>
+          <w:kern w:val="0"/>
+          <w:sz w:val="16"/>
+          <w:szCs w:val="16"/>
+          <w:shd w:val="clear" w:fill="1E1E1E"/>
+          <w:lang w:val="en-US" w:eastAsia="zh-CN" w:bidi="ar"/>
+        </w:rPr>
+        <w:t>&lt;/</w:t>
+      </w:r>
+      <w:r>
+        <w:rPr>
+          <w:rFonts w:hint="default" w:ascii="Consolas" w:hAnsi="Consolas" w:eastAsia="Consolas" w:cs="Consolas"/>
+          <w:b w:val="0"/>
+          <w:bCs w:val="0"/>
+          <w:color w:val="569CD6"/>
+          <w:kern w:val="0"/>
+          <w:sz w:val="16"/>
+          <w:szCs w:val="16"/>
+          <w:shd w:val="clear" w:fill="1E1E1E"/>
+          <w:lang w:val="en-US" w:eastAsia="zh-CN" w:bidi="ar"/>
+        </w:rPr>
+        <w:t>html</w:t>
+      </w:r>
+      <w:r>
+        <w:rPr>
+          <w:rFonts w:hint="default" w:ascii="Consolas" w:hAnsi="Consolas" w:eastAsia="Consolas" w:cs="Consolas"/>
+          <w:b w:val="0"/>
+          <w:bCs w:val="0"/>
+          <w:color w:val="808080"/>
+          <w:kern w:val="0"/>
+          <w:sz w:val="16"/>
+          <w:szCs w:val="16"/>
+          <w:shd w:val="clear" w:fill="1E1E1E"/>
+          <w:lang w:val="en-US" w:eastAsia="zh-CN" w:bidi="ar"/>
+        </w:rPr>
+        <w:t>&gt;</w:t>
+      </w:r>
+    </w:p>
+    <w:p>
+      <w:pPr>
+        <w:rPr>
+          <w:rFonts w:hint="default" w:ascii="Arial" w:hAnsi="Arial" w:eastAsia="SimSun"/>
+          <w:i w:val="0"/>
+          <w:iCs w:val="0"/>
+          <w:sz w:val="20"/>
+          <w:szCs w:val="20"/>
+          <w:u w:val="none"/>
+          <w:lang w:val="en-IN"/>
+        </w:rPr>
+      </w:pPr>
+      <w:bookmarkStart w:id="0" w:name="_GoBack"/>
+      <w:bookmarkEnd w:id="0"/>
     </w:p>
     <w:sectPr>
       <w:pgSz w:w="11906" w:h="16838"/>
@@ -13108,7 +14895,7 @@
     <w:lsdException w:qFormat="1" w:unhideWhenUsed="0" w:uiPriority="0" w:semiHidden="0" w:name="Title"/>
     <w:lsdException w:unhideWhenUsed="0" w:uiPriority="0" w:semiHidden="0" w:name="Closing"/>
     <w:lsdException w:unhideWhenUsed="0" w:uiPriority="0" w:semiHidden="0" w:name="Signature"/>
-    <w:lsdException w:unhideWhenUsed="0" w:uiPriority="0" w:name="Default Paragraph Font"/>
+    <w:lsdException w:qFormat="1" w:unhideWhenUsed="0" w:uiPriority="0" w:name="Default Paragraph Font"/>
     <w:lsdException w:unhideWhenUsed="0" w:uiPriority="0" w:semiHidden="0" w:name="Body Text"/>
     <w:lsdException w:unhideWhenUsed="0" w:uiPriority="0" w:semiHidden="0" w:name="Body Text Indent"/>
     <w:lsdException w:unhideWhenUsed="0" w:uiPriority="0" w:semiHidden="0" w:name="List Continue"/>
@@ -13304,6 +15091,7 @@
   <w:style w:type="character" w:default="1" w:styleId="2">
     <w:name w:val="Default Paragraph Font"/>
     <w:semiHidden/>
+    <w:qFormat/>
     <w:uiPriority w:val="0"/>
   </w:style>
   <w:style w:type="table" w:default="1" w:styleId="3">

</xml_diff>